<commit_message>
Update FYP Poject Proposal Doc.docx
</commit_message>
<xml_diff>
--- a/Final Year Project/FYP Poject Proposal Doc.docx
+++ b/Final Year Project/FYP Poject Proposal Doc.docx
@@ -808,7 +808,7 @@
               </mc:Choice>
               <mc:Fallback>
                 <w:pict>
-                  <v:group w14:anchorId="483BEE8D" id="Group 2" o:spid="_x0000_s1026" style="position:absolute;margin-left:0;margin-top:0;width:432.65pt;height:448.55pt;z-index:-251656192;mso-width-percent:706;mso-height-percent:566;mso-left-percent:220;mso-top-percent:300;mso-position-horizontal-relative:page;mso-position-vertical-relative:page;mso-width-percent:706;mso-height-percent:566;mso-left-percent:220;mso-top-percent:300" coordsize="43291,44910" o:gfxdata="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">
+                  <v:group w14:anchorId="7D8DCBF1" id="Group 2" o:spid="_x0000_s1026" style="position:absolute;margin-left:0;margin-top:0;width:432.65pt;height:448.55pt;z-index:-251656192;mso-width-percent:706;mso-height-percent:566;mso-left-percent:220;mso-top-percent:300;mso-position-horizontal-relative:page;mso-position-vertical-relative:page;mso-width-percent:706;mso-height-percent:566;mso-left-percent:220;mso-top-percent:300" coordsize="43291,44910" o:gfxdata="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">
                     <o:lock v:ext="edit" aspectratio="t"/>
                     <v:shape id="Freeform 64" o:spid="_x0000_s1027" style="position:absolute;left:15017;width:28274;height:28352;visibility:visible;mso-wrap-style:square;v-text-anchor:top" coordsize="1781,1786" o:gfxdata="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" path="m4,1786l,1782,1776,r5,5l4,1786xe" filled="f" stroked="f">
                       <v:path arrowok="t" o:connecttype="custom" o:connectlocs="6350,2835275;0,2828925;2819400,0;2827338,7938;6350,2835275" o:connectangles="0,0,0,0,0"/>
@@ -1111,14 +1111,12 @@
         </w:p>
         <w:p>
           <w:pPr>
-            <w:pStyle w:val="TOC2"/>
+            <w:pStyle w:val="TOC1"/>
             <w:tabs>
-              <w:tab w:val="right" w:leader="dot" w:pos="9178"/>
+              <w:tab w:val="right" w:leader="dot" w:pos="9016"/>
             </w:tabs>
             <w:rPr>
-              <w:rFonts w:eastAsiaTheme="minorEastAsia"/>
               <w:noProof/>
-              <w:lang w:eastAsia="en-GB"/>
             </w:rPr>
           </w:pPr>
           <w:r>
@@ -1130,86 +1128,13 @@
           <w:r>
             <w:fldChar w:fldCharType="separate"/>
           </w:r>
-          <w:hyperlink w:anchor="_Toc22501525" w:history="1">
+          <w:hyperlink w:anchor="_Toc22502691" w:history="1">
             <w:r>
               <w:rPr>
                 <w:rStyle w:val="Hyperlink"/>
-                <w:rFonts w:ascii="Verdana" w:eastAsia="Times New Roman" w:hAnsi="Verdana" w:cs="Times New Roman"/>
-                <w:b/>
-                <w:bCs/>
+                <w:rFonts w:ascii="Verdana" w:hAnsi="Verdana" w:cs="Arial"/>
                 <w:noProof/>
-                <w:snapToGrid w:val="0"/>
-                <w:spacing w:val="-3"/>
-              </w:rPr>
-              <w:t>I. Assessment Requirements</w:t>
-            </w:r>
-            <w:r>
-              <w:rPr>
-                <w:noProof/>
-                <w:webHidden/>
-              </w:rPr>
-              <w:tab/>
-            </w:r>
-            <w:r>
-              <w:rPr>
-                <w:noProof/>
-                <w:webHidden/>
-              </w:rPr>
-              <w:fldChar w:fldCharType="begin"/>
-            </w:r>
-            <w:r>
-              <w:rPr>
-                <w:noProof/>
-                <w:webHidden/>
-              </w:rPr>
-              <w:instrText xml:space="preserve"> PAGEREF _Toc22501525 \h </w:instrText>
-            </w:r>
-            <w:r>
-              <w:rPr>
-                <w:noProof/>
-                <w:webHidden/>
-              </w:rPr>
-            </w:r>
-            <w:r>
-              <w:rPr>
-                <w:noProof/>
-                <w:webHidden/>
-              </w:rPr>
-              <w:fldChar w:fldCharType="separate"/>
-            </w:r>
-            <w:r>
-              <w:rPr>
-                <w:noProof/>
-                <w:webHidden/>
-              </w:rPr>
-              <w:t>2</w:t>
-            </w:r>
-            <w:r>
-              <w:rPr>
-                <w:noProof/>
-                <w:webHidden/>
-              </w:rPr>
-              <w:fldChar w:fldCharType="end"/>
-            </w:r>
-          </w:hyperlink>
-        </w:p>
-        <w:p>
-          <w:pPr>
-            <w:pStyle w:val="TOC3"/>
-            <w:tabs>
-              <w:tab w:val="right" w:leader="dot" w:pos="9178"/>
-            </w:tabs>
-            <w:rPr>
-              <w:rFonts w:eastAsiaTheme="minorEastAsia"/>
-              <w:noProof/>
-              <w:lang w:eastAsia="en-GB"/>
-            </w:rPr>
-          </w:pPr>
-          <w:hyperlink w:anchor="_Toc22501526" w:history="1">
-            <w:r>
-              <w:rPr>
-                <w:rStyle w:val="Hyperlink"/>
-                <w:noProof/>
+                <w:shd w:val="clear" w:color="auto" w:fill="FFFFFF"/>
               </w:rPr>
               <w:t>Introduction</w:t>
             </w:r>
@@ -1232,7 +1157,7 @@
                 <w:noProof/>
                 <w:webHidden/>
               </w:rPr>
-              <w:instrText xml:space="preserve"> PAGEREF _Toc22501526 \h </w:instrText>
+              <w:instrText xml:space="preserve"> PAGEREF _Toc22502691 \h </w:instrText>
             </w:r>
             <w:r>
               <w:rPr>
@@ -1252,7 +1177,7 @@
                 <w:noProof/>
                 <w:webHidden/>
               </w:rPr>
-              <w:t>2</w:t>
+              <w:t>3</w:t>
             </w:r>
             <w:r>
               <w:rPr>
@@ -1265,23 +1190,23 @@
         </w:p>
         <w:p>
           <w:pPr>
-            <w:pStyle w:val="TOC3"/>
+            <w:pStyle w:val="TOC1"/>
             <w:tabs>
-              <w:tab w:val="right" w:leader="dot" w:pos="9178"/>
+              <w:tab w:val="right" w:leader="dot" w:pos="9016"/>
             </w:tabs>
             <w:rPr>
-              <w:rFonts w:eastAsiaTheme="minorEastAsia"/>
               <w:noProof/>
-              <w:lang w:eastAsia="en-GB"/>
             </w:rPr>
           </w:pPr>
-          <w:hyperlink w:anchor="_Toc22501527" w:history="1">
+          <w:hyperlink w:anchor="_Toc22502692" w:history="1">
             <w:r>
               <w:rPr>
                 <w:rStyle w:val="Hyperlink"/>
+                <w:rFonts w:ascii="Verdana" w:hAnsi="Verdana"/>
                 <w:noProof/>
+                <w:lang w:eastAsia="en-GB"/>
               </w:rPr>
-              <w:t>Requirements</w:t>
+              <w:t>Aims and Objectives</w:t>
             </w:r>
             <w:r>
               <w:rPr>
@@ -1302,7 +1227,7 @@
                 <w:noProof/>
                 <w:webHidden/>
               </w:rPr>
-              <w:instrText xml:space="preserve"> PAGEREF _Toc22501527 \h </w:instrText>
+              <w:instrText xml:space="preserve"> PAGEREF _Toc22502692 \h </w:instrText>
             </w:r>
             <w:r>
               <w:rPr>
@@ -1322,7 +1247,7 @@
                 <w:noProof/>
                 <w:webHidden/>
               </w:rPr>
-              <w:t>2</w:t>
+              <w:t>3</w:t>
             </w:r>
             <w:r>
               <w:rPr>
@@ -1335,23 +1260,22 @@
         </w:p>
         <w:p>
           <w:pPr>
-            <w:pStyle w:val="TOC3"/>
+            <w:pStyle w:val="TOC1"/>
             <w:tabs>
-              <w:tab w:val="right" w:leader="dot" w:pos="9178"/>
+              <w:tab w:val="right" w:leader="dot" w:pos="9016"/>
             </w:tabs>
             <w:rPr>
-              <w:rFonts w:eastAsiaTheme="minorEastAsia"/>
               <w:noProof/>
-              <w:lang w:eastAsia="en-GB"/>
             </w:rPr>
           </w:pPr>
-          <w:hyperlink w:anchor="_Toc22501528" w:history="1">
+          <w:hyperlink w:anchor="_Toc22502693" w:history="1">
             <w:r>
               <w:rPr>
                 <w:rStyle w:val="Hyperlink"/>
+                <w:rFonts w:ascii="Verdana" w:hAnsi="Verdana"/>
                 <w:noProof/>
               </w:rPr>
-              <w:t>Submission</w:t>
+              <w:t>Task and deliverables</w:t>
             </w:r>
             <w:r>
               <w:rPr>
@@ -1372,7 +1296,7 @@
                 <w:noProof/>
                 <w:webHidden/>
               </w:rPr>
-              <w:instrText xml:space="preserve"> PAGEREF _Toc22501528 \h </w:instrText>
+              <w:instrText xml:space="preserve"> PAGEREF _Toc22502693 \h </w:instrText>
             </w:r>
             <w:r>
               <w:rPr>
@@ -1392,7 +1316,7 @@
                 <w:noProof/>
                 <w:webHidden/>
               </w:rPr>
-              <w:t>2</w:t>
+              <w:t>3</w:t>
             </w:r>
             <w:r>
               <w:rPr>
@@ -1405,28 +1329,22 @@
         </w:p>
         <w:p>
           <w:pPr>
-            <w:pStyle w:val="TOC2"/>
+            <w:pStyle w:val="TOC1"/>
             <w:tabs>
-              <w:tab w:val="right" w:leader="dot" w:pos="9178"/>
+              <w:tab w:val="right" w:leader="dot" w:pos="9016"/>
             </w:tabs>
             <w:rPr>
-              <w:rFonts w:eastAsiaTheme="minorEastAsia"/>
               <w:noProof/>
-              <w:lang w:eastAsia="en-GB"/>
             </w:rPr>
           </w:pPr>
-          <w:hyperlink w:anchor="_Toc22501529" w:history="1">
+          <w:hyperlink w:anchor="_Toc22502694" w:history="1">
             <w:r>
               <w:rPr>
                 <w:rStyle w:val="Hyperlink"/>
-                <w:rFonts w:ascii="Verdana" w:eastAsia="Times New Roman" w:hAnsi="Verdana" w:cs="Times New Roman"/>
-                <w:b/>
-                <w:bCs/>
+                <w:rFonts w:ascii="Verdana" w:hAnsi="Verdana"/>
                 <w:noProof/>
-                <w:snapToGrid w:val="0"/>
-                <w:spacing w:val="-3"/>
               </w:rPr>
-              <w:t>VI. Aspects for Professional Development</w:t>
+              <w:t>Gantt Chart</w:t>
             </w:r>
             <w:r>
               <w:rPr>
@@ -1447,7 +1365,7 @@
                 <w:noProof/>
                 <w:webHidden/>
               </w:rPr>
-              <w:instrText xml:space="preserve"> PAGEREF _Toc22501529 \h </w:instrText>
+              <w:instrText xml:space="preserve"> PAGEREF _Toc22502694 \h </w:instrText>
             </w:r>
             <w:r>
               <w:rPr>
@@ -1467,7 +1385,215 @@
                 <w:noProof/>
                 <w:webHidden/>
               </w:rPr>
-              <w:t>5</w:t>
+              <w:t>3</w:t>
+            </w:r>
+            <w:r>
+              <w:rPr>
+                <w:noProof/>
+                <w:webHidden/>
+              </w:rPr>
+              <w:fldChar w:fldCharType="end"/>
+            </w:r>
+          </w:hyperlink>
+        </w:p>
+        <w:p>
+          <w:pPr>
+            <w:pStyle w:val="TOC1"/>
+            <w:tabs>
+              <w:tab w:val="right" w:leader="dot" w:pos="9016"/>
+            </w:tabs>
+            <w:rPr>
+              <w:noProof/>
+            </w:rPr>
+          </w:pPr>
+          <w:hyperlink w:anchor="_Toc22502695" w:history="1">
+            <w:r>
+              <w:rPr>
+                <w:rStyle w:val="Hyperlink"/>
+                <w:rFonts w:ascii="Verdana" w:hAnsi="Verdana"/>
+                <w:noProof/>
+              </w:rPr>
+              <w:t>Resources</w:t>
+            </w:r>
+            <w:r>
+              <w:rPr>
+                <w:noProof/>
+                <w:webHidden/>
+              </w:rPr>
+              <w:tab/>
+            </w:r>
+            <w:r>
+              <w:rPr>
+                <w:noProof/>
+                <w:webHidden/>
+              </w:rPr>
+              <w:fldChar w:fldCharType="begin"/>
+            </w:r>
+            <w:r>
+              <w:rPr>
+                <w:noProof/>
+                <w:webHidden/>
+              </w:rPr>
+              <w:instrText xml:space="preserve"> PAGEREF _Toc22502695 \h </w:instrText>
+            </w:r>
+            <w:r>
+              <w:rPr>
+                <w:noProof/>
+                <w:webHidden/>
+              </w:rPr>
+            </w:r>
+            <w:r>
+              <w:rPr>
+                <w:noProof/>
+                <w:webHidden/>
+              </w:rPr>
+              <w:fldChar w:fldCharType="separate"/>
+            </w:r>
+            <w:r>
+              <w:rPr>
+                <w:noProof/>
+                <w:webHidden/>
+              </w:rPr>
+              <w:t>3</w:t>
+            </w:r>
+            <w:r>
+              <w:rPr>
+                <w:noProof/>
+                <w:webHidden/>
+              </w:rPr>
+              <w:fldChar w:fldCharType="end"/>
+            </w:r>
+          </w:hyperlink>
+        </w:p>
+        <w:p>
+          <w:pPr>
+            <w:pStyle w:val="TOC1"/>
+            <w:tabs>
+              <w:tab w:val="right" w:leader="dot" w:pos="9016"/>
+            </w:tabs>
+            <w:rPr>
+              <w:noProof/>
+            </w:rPr>
+          </w:pPr>
+          <w:hyperlink w:anchor="_Toc22502696" w:history="1">
+            <w:r>
+              <w:rPr>
+                <w:rStyle w:val="Hyperlink"/>
+                <w:rFonts w:ascii="Verdana" w:hAnsi="Verdana"/>
+                <w:noProof/>
+                <w:snapToGrid w:val="0"/>
+              </w:rPr>
+              <w:t>Risks</w:t>
+            </w:r>
+            <w:r>
+              <w:rPr>
+                <w:noProof/>
+                <w:webHidden/>
+              </w:rPr>
+              <w:tab/>
+            </w:r>
+            <w:r>
+              <w:rPr>
+                <w:noProof/>
+                <w:webHidden/>
+              </w:rPr>
+              <w:fldChar w:fldCharType="begin"/>
+            </w:r>
+            <w:r>
+              <w:rPr>
+                <w:noProof/>
+                <w:webHidden/>
+              </w:rPr>
+              <w:instrText xml:space="preserve"> PAGEREF _Toc22502696 \h </w:instrText>
+            </w:r>
+            <w:r>
+              <w:rPr>
+                <w:noProof/>
+                <w:webHidden/>
+              </w:rPr>
+            </w:r>
+            <w:r>
+              <w:rPr>
+                <w:noProof/>
+                <w:webHidden/>
+              </w:rPr>
+              <w:fldChar w:fldCharType="separate"/>
+            </w:r>
+            <w:r>
+              <w:rPr>
+                <w:noProof/>
+                <w:webHidden/>
+              </w:rPr>
+              <w:t>3</w:t>
+            </w:r>
+            <w:r>
+              <w:rPr>
+                <w:noProof/>
+                <w:webHidden/>
+              </w:rPr>
+              <w:fldChar w:fldCharType="end"/>
+            </w:r>
+          </w:hyperlink>
+        </w:p>
+        <w:p>
+          <w:pPr>
+            <w:pStyle w:val="TOC1"/>
+            <w:tabs>
+              <w:tab w:val="right" w:leader="dot" w:pos="9016"/>
+            </w:tabs>
+            <w:rPr>
+              <w:noProof/>
+            </w:rPr>
+          </w:pPr>
+          <w:hyperlink w:anchor="_Toc22502697" w:history="1">
+            <w:r>
+              <w:rPr>
+                <w:rStyle w:val="Hyperlink"/>
+                <w:rFonts w:ascii="Verdana" w:hAnsi="Verdana"/>
+                <w:noProof/>
+              </w:rPr>
+              <w:t>Legal, Social, Ethical and Professional Issues (LSEPIs)</w:t>
+            </w:r>
+            <w:r>
+              <w:rPr>
+                <w:noProof/>
+                <w:webHidden/>
+              </w:rPr>
+              <w:tab/>
+            </w:r>
+            <w:r>
+              <w:rPr>
+                <w:noProof/>
+                <w:webHidden/>
+              </w:rPr>
+              <w:fldChar w:fldCharType="begin"/>
+            </w:r>
+            <w:r>
+              <w:rPr>
+                <w:noProof/>
+                <w:webHidden/>
+              </w:rPr>
+              <w:instrText xml:space="preserve"> PAGEREF _Toc22502697 \h </w:instrText>
+            </w:r>
+            <w:r>
+              <w:rPr>
+                <w:noProof/>
+                <w:webHidden/>
+              </w:rPr>
+            </w:r>
+            <w:r>
+              <w:rPr>
+                <w:noProof/>
+                <w:webHidden/>
+              </w:rPr>
+              <w:fldChar w:fldCharType="separate"/>
+            </w:r>
+            <w:r>
+              <w:rPr>
+                <w:noProof/>
+                <w:webHidden/>
+              </w:rPr>
+              <w:t>4</w:t>
             </w:r>
             <w:r>
               <w:rPr>
@@ -1550,7 +1676,6 @@
         <w:br w:type="page"/>
       </w:r>
     </w:p>
-    <w:bookmarkEnd w:id="0"/>
     <w:p>
       <w:pPr>
         <w:pStyle w:val="Heading1"/>
@@ -1563,6 +1688,8 @@
           <w:shd w:val="clear" w:color="auto" w:fill="FFFFFF"/>
         </w:rPr>
       </w:pPr>
+      <w:bookmarkStart w:id="1" w:name="_Toc22502691"/>
+      <w:bookmarkEnd w:id="0"/>
       <w:r>
         <w:rPr>
           <w:rFonts w:ascii="Verdana" w:hAnsi="Verdana" w:cs="Arial"/>
@@ -1572,7 +1699,7 @@
           <w:shd w:val="clear" w:color="auto" w:fill="FFFFFF"/>
         </w:rPr>
         <w:lastRenderedPageBreak/>
-        <w:t>I</w:t>
+        <w:t>Introductio</w:t>
       </w:r>
       <w:r>
         <w:rPr>
@@ -1582,21 +1709,17 @@
           <w:szCs w:val="27"/>
           <w:shd w:val="clear" w:color="auto" w:fill="FFFFFF"/>
         </w:rPr>
-        <w:t>ntroductio</w:t>
-      </w:r>
-      <w:r>
-        <w:rPr>
-          <w:rFonts w:ascii="Verdana" w:hAnsi="Verdana" w:cs="Arial"/>
-          <w:color w:val="000000" w:themeColor="text1"/>
-          <w:sz w:val="40"/>
-          <w:szCs w:val="27"/>
-          <w:shd w:val="clear" w:color="auto" w:fill="FFFFFF"/>
-        </w:rPr>
         <w:t>n</w:t>
       </w:r>
+      <w:bookmarkEnd w:id="1"/>
     </w:p>
     <w:p>
       <w:pPr>
+        <w:pStyle w:val="ListParagraph"/>
+        <w:numPr>
+          <w:ilvl w:val="0"/>
+          <w:numId w:val="11"/>
+        </w:numPr>
         <w:shd w:val="clear" w:color="auto" w:fill="FFFFFF"/>
         <w:spacing w:after="0" w:line="240" w:lineRule="auto"/>
         <w:rPr>
@@ -1613,11 +1736,16 @@
           <w:szCs w:val="27"/>
           <w:lang w:eastAsia="en-GB"/>
         </w:rPr>
-        <w:t>a. Explain the topic and give a general overview to the project.</w:t>
+        <w:t>Explain the topic and give a general overview to the project.</w:t>
       </w:r>
     </w:p>
     <w:p>
       <w:pPr>
+        <w:pStyle w:val="ListParagraph"/>
+        <w:numPr>
+          <w:ilvl w:val="0"/>
+          <w:numId w:val="11"/>
+        </w:numPr>
         <w:shd w:val="clear" w:color="auto" w:fill="FFFFFF"/>
         <w:spacing w:after="0" w:line="240" w:lineRule="auto"/>
         <w:rPr>
@@ -1634,11 +1762,16 @@
           <w:szCs w:val="27"/>
           <w:lang w:eastAsia="en-GB"/>
         </w:rPr>
-        <w:t>b. Demonstrate familiarity with the background literature.</w:t>
+        <w:t>Demonstrate familiarity with the background literature.</w:t>
       </w:r>
     </w:p>
     <w:p>
       <w:pPr>
+        <w:pStyle w:val="ListParagraph"/>
+        <w:numPr>
+          <w:ilvl w:val="0"/>
+          <w:numId w:val="11"/>
+        </w:numPr>
         <w:shd w:val="clear" w:color="auto" w:fill="FFFFFF"/>
         <w:spacing w:after="0" w:line="240" w:lineRule="auto"/>
         <w:rPr>
@@ -1655,11 +1788,16 @@
           <w:szCs w:val="27"/>
           <w:lang w:eastAsia="en-GB"/>
         </w:rPr>
-        <w:t xml:space="preserve">c. Identify a problem(s) which is relevant to the topic  </w:t>
+        <w:t xml:space="preserve">Identify a problem(s) which is relevant to the topic  </w:t>
       </w:r>
     </w:p>
     <w:p>
       <w:pPr>
+        <w:pStyle w:val="ListParagraph"/>
+        <w:numPr>
+          <w:ilvl w:val="0"/>
+          <w:numId w:val="11"/>
+        </w:numPr>
         <w:shd w:val="clear" w:color="auto" w:fill="FFFFFF"/>
         <w:spacing w:after="0" w:line="240" w:lineRule="auto"/>
         <w:rPr>
@@ -1676,11 +1814,16 @@
           <w:szCs w:val="27"/>
           <w:lang w:eastAsia="en-GB"/>
         </w:rPr>
-        <w:t>d. Place the topic in a wider context.</w:t>
+        <w:t>Place the topic in a wider context.</w:t>
       </w:r>
     </w:p>
     <w:p>
       <w:pPr>
+        <w:pStyle w:val="ListParagraph"/>
+        <w:numPr>
+          <w:ilvl w:val="0"/>
+          <w:numId w:val="11"/>
+        </w:numPr>
         <w:shd w:val="clear" w:color="auto" w:fill="FFFFFF"/>
         <w:spacing w:after="0" w:line="240" w:lineRule="auto"/>
         <w:rPr>
@@ -1697,7 +1840,551 @@
           <w:szCs w:val="27"/>
           <w:lang w:eastAsia="en-GB"/>
         </w:rPr>
-        <w:t>e. Identify any general implications for the project</w:t>
+        <w:t>Identify any general implications for the project</w:t>
+      </w:r>
+    </w:p>
+    <w:p>
+      <w:pPr>
+        <w:shd w:val="clear" w:color="auto" w:fill="FFFFFF"/>
+        <w:spacing w:after="0" w:line="240" w:lineRule="auto"/>
+        <w:rPr>
+          <w:rFonts w:ascii="Verdana" w:eastAsia="Times New Roman" w:hAnsi="Verdana" w:cs="Arial"/>
+          <w:sz w:val="20"/>
+          <w:szCs w:val="27"/>
+          <w:lang w:eastAsia="en-GB"/>
+        </w:rPr>
+      </w:pPr>
+    </w:p>
+    <w:p>
+      <w:pPr>
+        <w:shd w:val="clear" w:color="auto" w:fill="FFFFFF"/>
+        <w:spacing w:after="0" w:line="240" w:lineRule="auto"/>
+        <w:rPr>
+          <w:rFonts w:ascii="Verdana" w:eastAsia="Times New Roman" w:hAnsi="Verdana" w:cs="Arial"/>
+          <w:sz w:val="20"/>
+          <w:szCs w:val="27"/>
+          <w:lang w:eastAsia="en-GB"/>
+        </w:rPr>
+      </w:pPr>
+      <w:r>
+        <w:rPr>
+          <w:rFonts w:ascii="Verdana" w:eastAsia="Times New Roman" w:hAnsi="Verdana" w:cs="Arial"/>
+          <w:sz w:val="20"/>
+          <w:szCs w:val="27"/>
+          <w:lang w:eastAsia="en-GB"/>
+        </w:rPr>
+        <w:t xml:space="preserve">The project I will be </w:t>
+      </w:r>
+      <w:r>
+        <w:rPr>
+          <w:rFonts w:ascii="Verdana" w:eastAsia="Times New Roman" w:hAnsi="Verdana" w:cs="Arial"/>
+          <w:sz w:val="20"/>
+          <w:szCs w:val="27"/>
+          <w:lang w:eastAsia="en-GB"/>
+        </w:rPr>
+        <w:t>proposing</w:t>
+      </w:r>
+      <w:r>
+        <w:rPr>
+          <w:rFonts w:ascii="Verdana" w:eastAsia="Times New Roman" w:hAnsi="Verdana" w:cs="Arial"/>
+          <w:sz w:val="20"/>
+          <w:szCs w:val="27"/>
+          <w:lang w:eastAsia="en-GB"/>
+        </w:rPr>
+        <w:t xml:space="preserve"> is</w:t>
+      </w:r>
+      <w:r>
+        <w:rPr>
+          <w:rFonts w:ascii="Verdana" w:eastAsia="Times New Roman" w:hAnsi="Verdana" w:cs="Arial"/>
+          <w:sz w:val="20"/>
+          <w:szCs w:val="27"/>
+          <w:lang w:eastAsia="en-GB"/>
+        </w:rPr>
+        <w:t xml:space="preserve"> a sports app</w:t>
+      </w:r>
+      <w:r>
+        <w:rPr>
+          <w:rFonts w:ascii="Verdana" w:eastAsia="Times New Roman" w:hAnsi="Verdana" w:cs="Arial"/>
+          <w:sz w:val="20"/>
+          <w:szCs w:val="27"/>
+          <w:lang w:eastAsia="en-GB"/>
+        </w:rPr>
+        <w:t xml:space="preserve"> aimed at people who may have some interest in sports between all ages</w:t>
+      </w:r>
+      <w:r>
+        <w:rPr>
+          <w:rFonts w:ascii="Verdana" w:eastAsia="Times New Roman" w:hAnsi="Verdana" w:cs="Arial"/>
+          <w:sz w:val="20"/>
+          <w:szCs w:val="27"/>
+          <w:lang w:eastAsia="en-GB"/>
+        </w:rPr>
+        <w:t xml:space="preserve">. The aim for this app is to get </w:t>
+      </w:r>
+      <w:r>
+        <w:rPr>
+          <w:rFonts w:ascii="Verdana" w:eastAsia="Times New Roman" w:hAnsi="Verdana" w:cs="Arial"/>
+          <w:sz w:val="20"/>
+          <w:szCs w:val="27"/>
+          <w:lang w:eastAsia="en-GB"/>
+        </w:rPr>
+        <w:t>more</w:t>
+      </w:r>
+      <w:r>
+        <w:rPr>
+          <w:rFonts w:ascii="Verdana" w:eastAsia="Times New Roman" w:hAnsi="Verdana" w:cs="Arial"/>
+          <w:sz w:val="20"/>
+          <w:szCs w:val="27"/>
+          <w:lang w:eastAsia="en-GB"/>
+        </w:rPr>
+        <w:t xml:space="preserve"> people involved with sports and help them find opportunities near them (i.e. sport centres, clubs etc). </w:t>
+      </w:r>
+    </w:p>
+    <w:p>
+      <w:pPr>
+        <w:shd w:val="clear" w:color="auto" w:fill="FFFFFF"/>
+        <w:spacing w:after="0" w:line="240" w:lineRule="auto"/>
+        <w:rPr>
+          <w:rFonts w:ascii="Verdana" w:eastAsia="Times New Roman" w:hAnsi="Verdana" w:cs="Arial"/>
+          <w:sz w:val="20"/>
+          <w:szCs w:val="27"/>
+          <w:lang w:eastAsia="en-GB"/>
+        </w:rPr>
+      </w:pPr>
+    </w:p>
+    <w:p>
+      <w:pPr>
+        <w:shd w:val="clear" w:color="auto" w:fill="FFFFFF"/>
+        <w:spacing w:after="0" w:line="240" w:lineRule="auto"/>
+        <w:rPr>
+          <w:noProof/>
+        </w:rPr>
+      </w:pPr>
+      <w:r>
+        <w:rPr>
+          <w:noProof/>
+        </w:rPr>
+        <w:drawing>
+          <wp:inline distT="0" distB="0" distL="0" distR="0" wp14:anchorId="2317F3B2" wp14:editId="4AD6FF90">
+            <wp:extent cx="1905000" cy="3382562"/>
+            <wp:effectExtent l="0" t="0" r="0" b="8890"/>
+            <wp:docPr id="2" name="Picture 2"/>
+            <wp:cNvGraphicFramePr>
+              <a:graphicFrameLocks xmlns:a="http://schemas.openxmlformats.org/drawingml/2006/main" noChangeAspect="1"/>
+            </wp:cNvGraphicFramePr>
+            <a:graphic xmlns:a="http://schemas.openxmlformats.org/drawingml/2006/main">
+              <a:graphicData uri="http://schemas.openxmlformats.org/drawingml/2006/picture">
+                <pic:pic xmlns:pic="http://schemas.openxmlformats.org/drawingml/2006/picture">
+                  <pic:nvPicPr>
+                    <pic:cNvPr id="1" name=""/>
+                    <pic:cNvPicPr/>
+                  </pic:nvPicPr>
+                  <pic:blipFill>
+                    <a:blip r:embed="rId11"/>
+                    <a:stretch>
+                      <a:fillRect/>
+                    </a:stretch>
+                  </pic:blipFill>
+                  <pic:spPr>
+                    <a:xfrm>
+                      <a:off x="0" y="0"/>
+                      <a:ext cx="1905000" cy="3382562"/>
+                    </a:xfrm>
+                    <a:prstGeom prst="rect">
+                      <a:avLst/>
+                    </a:prstGeom>
+                  </pic:spPr>
+                </pic:pic>
+              </a:graphicData>
+            </a:graphic>
+          </wp:inline>
+        </w:drawing>
+      </w:r>
+      <w:r>
+        <w:rPr>
+          <w:noProof/>
+        </w:rPr>
+        <w:t xml:space="preserve"> </w:t>
+      </w:r>
+      <w:r>
+        <w:rPr>
+          <w:noProof/>
+        </w:rPr>
+        <w:drawing>
+          <wp:inline distT="0" distB="0" distL="0" distR="0" wp14:anchorId="7AAE493B" wp14:editId="40E5E54E">
+            <wp:extent cx="1905961" cy="3381375"/>
+            <wp:effectExtent l="0" t="0" r="0" b="0"/>
+            <wp:docPr id="3" name="Picture 3"/>
+            <wp:cNvGraphicFramePr>
+              <a:graphicFrameLocks xmlns:a="http://schemas.openxmlformats.org/drawingml/2006/main" noChangeAspect="1"/>
+            </wp:cNvGraphicFramePr>
+            <a:graphic xmlns:a="http://schemas.openxmlformats.org/drawingml/2006/main">
+              <a:graphicData uri="http://schemas.openxmlformats.org/drawingml/2006/picture">
+                <pic:pic xmlns:pic="http://schemas.openxmlformats.org/drawingml/2006/picture">
+                  <pic:nvPicPr>
+                    <pic:cNvPr id="1" name=""/>
+                    <pic:cNvPicPr/>
+                  </pic:nvPicPr>
+                  <pic:blipFill>
+                    <a:blip r:embed="rId12"/>
+                    <a:stretch>
+                      <a:fillRect/>
+                    </a:stretch>
+                  </pic:blipFill>
+                  <pic:spPr>
+                    <a:xfrm>
+                      <a:off x="0" y="0"/>
+                      <a:ext cx="1922592" cy="3410880"/>
+                    </a:xfrm>
+                    <a:prstGeom prst="rect">
+                      <a:avLst/>
+                    </a:prstGeom>
+                  </pic:spPr>
+                </pic:pic>
+              </a:graphicData>
+            </a:graphic>
+          </wp:inline>
+        </w:drawing>
+      </w:r>
+      <w:r>
+        <w:rPr>
+          <w:noProof/>
+        </w:rPr>
+        <w:t xml:space="preserve"> </w:t>
+      </w:r>
+      <w:r>
+        <w:rPr>
+          <w:noProof/>
+        </w:rPr>
+        <w:drawing>
+          <wp:inline distT="0" distB="0" distL="0" distR="0" wp14:anchorId="5EE16153" wp14:editId="660437B2">
+            <wp:extent cx="1828800" cy="3251198"/>
+            <wp:effectExtent l="0" t="0" r="0" b="6985"/>
+            <wp:docPr id="11" name="Picture 11"/>
+            <wp:cNvGraphicFramePr>
+              <a:graphicFrameLocks xmlns:a="http://schemas.openxmlformats.org/drawingml/2006/main" noChangeAspect="1"/>
+            </wp:cNvGraphicFramePr>
+            <a:graphic xmlns:a="http://schemas.openxmlformats.org/drawingml/2006/main">
+              <a:graphicData uri="http://schemas.openxmlformats.org/drawingml/2006/picture">
+                <pic:pic xmlns:pic="http://schemas.openxmlformats.org/drawingml/2006/picture">
+                  <pic:nvPicPr>
+                    <pic:cNvPr id="1" name=""/>
+                    <pic:cNvPicPr/>
+                  </pic:nvPicPr>
+                  <pic:blipFill>
+                    <a:blip r:embed="rId13"/>
+                    <a:stretch>
+                      <a:fillRect/>
+                    </a:stretch>
+                  </pic:blipFill>
+                  <pic:spPr>
+                    <a:xfrm>
+                      <a:off x="0" y="0"/>
+                      <a:ext cx="1841563" cy="3273888"/>
+                    </a:xfrm>
+                    <a:prstGeom prst="rect">
+                      <a:avLst/>
+                    </a:prstGeom>
+                  </pic:spPr>
+                </pic:pic>
+              </a:graphicData>
+            </a:graphic>
+          </wp:inline>
+        </w:drawing>
+      </w:r>
+    </w:p>
+    <w:p>
+      <w:pPr>
+        <w:shd w:val="clear" w:color="auto" w:fill="FFFFFF"/>
+        <w:spacing w:after="0" w:line="240" w:lineRule="auto"/>
+        <w:rPr>
+          <w:noProof/>
+        </w:rPr>
+      </w:pPr>
+    </w:p>
+    <w:p>
+      <w:pPr>
+        <w:shd w:val="clear" w:color="auto" w:fill="FFFFFF"/>
+        <w:spacing w:after="0" w:line="240" w:lineRule="auto"/>
+        <w:rPr>
+          <w:noProof/>
+        </w:rPr>
+      </w:pPr>
+      <w:r>
+        <w:rPr>
+          <w:noProof/>
+        </w:rPr>
+        <w:drawing>
+          <wp:inline distT="0" distB="0" distL="0" distR="0" wp14:anchorId="4C770525" wp14:editId="445BD8FD">
+            <wp:extent cx="1724025" cy="3175079"/>
+            <wp:effectExtent l="0" t="0" r="0" b="6350"/>
+            <wp:docPr id="5" name="Picture 5"/>
+            <wp:cNvGraphicFramePr>
+              <a:graphicFrameLocks xmlns:a="http://schemas.openxmlformats.org/drawingml/2006/main" noChangeAspect="1"/>
+            </wp:cNvGraphicFramePr>
+            <a:graphic xmlns:a="http://schemas.openxmlformats.org/drawingml/2006/main">
+              <a:graphicData uri="http://schemas.openxmlformats.org/drawingml/2006/picture">
+                <pic:pic xmlns:pic="http://schemas.openxmlformats.org/drawingml/2006/picture">
+                  <pic:nvPicPr>
+                    <pic:cNvPr id="1" name=""/>
+                    <pic:cNvPicPr/>
+                  </pic:nvPicPr>
+                  <pic:blipFill>
+                    <a:blip r:embed="rId14"/>
+                    <a:stretch>
+                      <a:fillRect/>
+                    </a:stretch>
+                  </pic:blipFill>
+                  <pic:spPr>
+                    <a:xfrm>
+                      <a:off x="0" y="0"/>
+                      <a:ext cx="1750314" cy="3223494"/>
+                    </a:xfrm>
+                    <a:prstGeom prst="rect">
+                      <a:avLst/>
+                    </a:prstGeom>
+                  </pic:spPr>
+                </pic:pic>
+              </a:graphicData>
+            </a:graphic>
+          </wp:inline>
+        </w:drawing>
+      </w:r>
+      <w:r>
+        <w:rPr>
+          <w:noProof/>
+        </w:rPr>
+        <w:t xml:space="preserve"> </w:t>
+      </w:r>
+      <w:r>
+        <w:rPr>
+          <w:noProof/>
+        </w:rPr>
+        <w:drawing>
+          <wp:inline distT="0" distB="0" distL="0" distR="0" wp14:anchorId="44EA727B" wp14:editId="33C51878">
+            <wp:extent cx="1811754" cy="3171825"/>
+            <wp:effectExtent l="0" t="0" r="0" b="0"/>
+            <wp:docPr id="6" name="Picture 6"/>
+            <wp:cNvGraphicFramePr>
+              <a:graphicFrameLocks xmlns:a="http://schemas.openxmlformats.org/drawingml/2006/main" noChangeAspect="1"/>
+            </wp:cNvGraphicFramePr>
+            <a:graphic xmlns:a="http://schemas.openxmlformats.org/drawingml/2006/main">
+              <a:graphicData uri="http://schemas.openxmlformats.org/drawingml/2006/picture">
+                <pic:pic xmlns:pic="http://schemas.openxmlformats.org/drawingml/2006/picture">
+                  <pic:nvPicPr>
+                    <pic:cNvPr id="1" name=""/>
+                    <pic:cNvPicPr/>
+                  </pic:nvPicPr>
+                  <pic:blipFill>
+                    <a:blip r:embed="rId15"/>
+                    <a:stretch>
+                      <a:fillRect/>
+                    </a:stretch>
+                  </pic:blipFill>
+                  <pic:spPr>
+                    <a:xfrm>
+                      <a:off x="0" y="0"/>
+                      <a:ext cx="1828946" cy="3201923"/>
+                    </a:xfrm>
+                    <a:prstGeom prst="rect">
+                      <a:avLst/>
+                    </a:prstGeom>
+                  </pic:spPr>
+                </pic:pic>
+              </a:graphicData>
+            </a:graphic>
+          </wp:inline>
+        </w:drawing>
+      </w:r>
+      <w:r>
+        <w:rPr>
+          <w:noProof/>
+        </w:rPr>
+        <w:t xml:space="preserve"> </w:t>
+      </w:r>
+      <w:r>
+        <w:rPr>
+          <w:noProof/>
+        </w:rPr>
+        <w:drawing>
+          <wp:inline distT="0" distB="0" distL="0" distR="0" wp14:anchorId="32CD703D" wp14:editId="42700088">
+            <wp:extent cx="1781175" cy="3156638"/>
+            <wp:effectExtent l="0" t="0" r="0" b="5715"/>
+            <wp:docPr id="13" name="Picture 13"/>
+            <wp:cNvGraphicFramePr>
+              <a:graphicFrameLocks xmlns:a="http://schemas.openxmlformats.org/drawingml/2006/main" noChangeAspect="1"/>
+            </wp:cNvGraphicFramePr>
+            <a:graphic xmlns:a="http://schemas.openxmlformats.org/drawingml/2006/main">
+              <a:graphicData uri="http://schemas.openxmlformats.org/drawingml/2006/picture">
+                <pic:pic xmlns:pic="http://schemas.openxmlformats.org/drawingml/2006/picture">
+                  <pic:nvPicPr>
+                    <pic:cNvPr id="1" name=""/>
+                    <pic:cNvPicPr/>
+                  </pic:nvPicPr>
+                  <pic:blipFill>
+                    <a:blip r:embed="rId16"/>
+                    <a:stretch>
+                      <a:fillRect/>
+                    </a:stretch>
+                  </pic:blipFill>
+                  <pic:spPr>
+                    <a:xfrm>
+                      <a:off x="0" y="0"/>
+                      <a:ext cx="1786857" cy="3166708"/>
+                    </a:xfrm>
+                    <a:prstGeom prst="rect">
+                      <a:avLst/>
+                    </a:prstGeom>
+                  </pic:spPr>
+                </pic:pic>
+              </a:graphicData>
+            </a:graphic>
+          </wp:inline>
+        </w:drawing>
+      </w:r>
+    </w:p>
+    <w:p>
+      <w:pPr>
+        <w:shd w:val="clear" w:color="auto" w:fill="FFFFFF"/>
+        <w:spacing w:after="0" w:line="240" w:lineRule="auto"/>
+        <w:rPr>
+          <w:rFonts w:ascii="Verdana" w:eastAsia="Times New Roman" w:hAnsi="Verdana" w:cs="Arial"/>
+          <w:sz w:val="20"/>
+          <w:szCs w:val="27"/>
+          <w:lang w:eastAsia="en-GB"/>
+        </w:rPr>
+      </w:pPr>
+      <w:r>
+        <w:rPr>
+          <w:noProof/>
+        </w:rPr>
+        <w:lastRenderedPageBreak/>
+        <w:drawing>
+          <wp:inline distT="0" distB="0" distL="0" distR="0" wp14:anchorId="63F681AC" wp14:editId="085E6B0D">
+            <wp:extent cx="1914525" cy="3407748"/>
+            <wp:effectExtent l="0" t="0" r="0" b="2540"/>
+            <wp:docPr id="10" name="Picture 10"/>
+            <wp:cNvGraphicFramePr>
+              <a:graphicFrameLocks xmlns:a="http://schemas.openxmlformats.org/drawingml/2006/main" noChangeAspect="1"/>
+            </wp:cNvGraphicFramePr>
+            <a:graphic xmlns:a="http://schemas.openxmlformats.org/drawingml/2006/main">
+              <a:graphicData uri="http://schemas.openxmlformats.org/drawingml/2006/picture">
+                <pic:pic xmlns:pic="http://schemas.openxmlformats.org/drawingml/2006/picture">
+                  <pic:nvPicPr>
+                    <pic:cNvPr id="1" name=""/>
+                    <pic:cNvPicPr/>
+                  </pic:nvPicPr>
+                  <pic:blipFill>
+                    <a:blip r:embed="rId17"/>
+                    <a:stretch>
+                      <a:fillRect/>
+                    </a:stretch>
+                  </pic:blipFill>
+                  <pic:spPr>
+                    <a:xfrm>
+                      <a:off x="0" y="0"/>
+                      <a:ext cx="1937768" cy="3449120"/>
+                    </a:xfrm>
+                    <a:prstGeom prst="rect">
+                      <a:avLst/>
+                    </a:prstGeom>
+                  </pic:spPr>
+                </pic:pic>
+              </a:graphicData>
+            </a:graphic>
+          </wp:inline>
+        </w:drawing>
+      </w:r>
+      <w:r>
+        <w:rPr>
+          <w:noProof/>
+        </w:rPr>
+        <w:t xml:space="preserve"> </w:t>
+      </w:r>
+      <w:r>
+        <w:rPr>
+          <w:noProof/>
+        </w:rPr>
+        <w:drawing>
+          <wp:inline distT="0" distB="0" distL="0" distR="0" wp14:anchorId="31553706" wp14:editId="5D40B332">
+            <wp:extent cx="1924050" cy="3425878"/>
+            <wp:effectExtent l="0" t="0" r="0" b="3175"/>
+            <wp:docPr id="12" name="Picture 12"/>
+            <wp:cNvGraphicFramePr>
+              <a:graphicFrameLocks xmlns:a="http://schemas.openxmlformats.org/drawingml/2006/main" noChangeAspect="1"/>
+            </wp:cNvGraphicFramePr>
+            <a:graphic xmlns:a="http://schemas.openxmlformats.org/drawingml/2006/main">
+              <a:graphicData uri="http://schemas.openxmlformats.org/drawingml/2006/picture">
+                <pic:pic xmlns:pic="http://schemas.openxmlformats.org/drawingml/2006/picture">
+                  <pic:nvPicPr>
+                    <pic:cNvPr id="1" name=""/>
+                    <pic:cNvPicPr/>
+                  </pic:nvPicPr>
+                  <pic:blipFill>
+                    <a:blip r:embed="rId18"/>
+                    <a:stretch>
+                      <a:fillRect/>
+                    </a:stretch>
+                  </pic:blipFill>
+                  <pic:spPr>
+                    <a:xfrm>
+                      <a:off x="0" y="0"/>
+                      <a:ext cx="1935992" cy="3447141"/>
+                    </a:xfrm>
+                    <a:prstGeom prst="rect">
+                      <a:avLst/>
+                    </a:prstGeom>
+                  </pic:spPr>
+                </pic:pic>
+              </a:graphicData>
+            </a:graphic>
+          </wp:inline>
+        </w:drawing>
+      </w:r>
+      <w:r>
+        <w:rPr>
+          <w:noProof/>
+        </w:rPr>
+        <w:t xml:space="preserve"> </w:t>
+      </w:r>
+      <w:r>
+        <w:rPr>
+          <w:noProof/>
+        </w:rPr>
+        <w:drawing>
+          <wp:inline distT="0" distB="0" distL="0" distR="0" wp14:anchorId="7F6F01F4" wp14:editId="5CC186C0">
+            <wp:extent cx="1809750" cy="3232415"/>
+            <wp:effectExtent l="0" t="0" r="0" b="6350"/>
+            <wp:docPr id="14" name="Picture 14"/>
+            <wp:cNvGraphicFramePr>
+              <a:graphicFrameLocks xmlns:a="http://schemas.openxmlformats.org/drawingml/2006/main" noChangeAspect="1"/>
+            </wp:cNvGraphicFramePr>
+            <a:graphic xmlns:a="http://schemas.openxmlformats.org/drawingml/2006/main">
+              <a:graphicData uri="http://schemas.openxmlformats.org/drawingml/2006/picture">
+                <pic:pic xmlns:pic="http://schemas.openxmlformats.org/drawingml/2006/picture">
+                  <pic:nvPicPr>
+                    <pic:cNvPr id="1" name=""/>
+                    <pic:cNvPicPr/>
+                  </pic:nvPicPr>
+                  <pic:blipFill>
+                    <a:blip r:embed="rId19"/>
+                    <a:stretch>
+                      <a:fillRect/>
+                    </a:stretch>
+                  </pic:blipFill>
+                  <pic:spPr>
+                    <a:xfrm>
+                      <a:off x="0" y="0"/>
+                      <a:ext cx="1817633" cy="3246494"/>
+                    </a:xfrm>
+                    <a:prstGeom prst="rect">
+                      <a:avLst/>
+                    </a:prstGeom>
+                  </pic:spPr>
+                </pic:pic>
+              </a:graphicData>
+            </a:graphic>
+          </wp:inline>
+        </w:drawing>
       </w:r>
     </w:p>
     <w:p>
@@ -1711,6 +2398,7 @@
           <w:lang w:eastAsia="en-GB"/>
         </w:rPr>
       </w:pPr>
+      <w:bookmarkStart w:id="2" w:name="_Toc22502692"/>
       <w:r>
         <w:rPr>
           <w:rFonts w:ascii="Verdana" w:hAnsi="Verdana"/>
@@ -1720,6 +2408,9 @@
         </w:rPr>
         <w:t>Aims and Objectives</w:t>
       </w:r>
+      <w:bookmarkStart w:id="3" w:name="_GoBack"/>
+      <w:bookmarkEnd w:id="2"/>
+      <w:bookmarkEnd w:id="3"/>
     </w:p>
     <w:p>
       <w:pPr>
@@ -1752,6 +2443,7 @@
           <w:sz w:val="40"/>
         </w:rPr>
       </w:pPr>
+      <w:bookmarkStart w:id="4" w:name="_Toc22502693"/>
       <w:r>
         <w:rPr>
           <w:rFonts w:ascii="Verdana" w:hAnsi="Verdana"/>
@@ -1760,6 +2452,7 @@
         </w:rPr>
         <w:t>Task and deliverables</w:t>
       </w:r>
+      <w:bookmarkEnd w:id="4"/>
     </w:p>
     <w:p>
       <w:pPr>
@@ -1844,6 +2537,7 @@
           <w:sz w:val="40"/>
         </w:rPr>
       </w:pPr>
+      <w:bookmarkStart w:id="5" w:name="_Toc22502694"/>
       <w:r>
         <w:rPr>
           <w:rFonts w:ascii="Verdana" w:hAnsi="Verdana"/>
@@ -1852,6 +2546,7 @@
         </w:rPr>
         <w:t>Gantt Chart</w:t>
       </w:r>
+      <w:bookmarkEnd w:id="5"/>
     </w:p>
     <w:p>
       <w:pPr>
@@ -1993,14 +2688,17 @@
           <w:sz w:val="40"/>
         </w:rPr>
       </w:pPr>
+      <w:bookmarkStart w:id="6" w:name="_Toc22502695"/>
       <w:r>
         <w:rPr>
           <w:rFonts w:ascii="Verdana" w:hAnsi="Verdana"/>
           <w:color w:val="000000" w:themeColor="text1"/>
           <w:sz w:val="40"/>
         </w:rPr>
+        <w:lastRenderedPageBreak/>
         <w:t>Resources</w:t>
       </w:r>
+      <w:bookmarkEnd w:id="6"/>
     </w:p>
     <w:p>
       <w:pPr>
@@ -2096,6 +2794,7 @@
           <w:sz w:val="40"/>
         </w:rPr>
       </w:pPr>
+      <w:bookmarkStart w:id="7" w:name="_Toc22502696"/>
       <w:r>
         <w:rPr>
           <w:rFonts w:ascii="Verdana" w:hAnsi="Verdana"/>
@@ -2105,6 +2804,7 @@
         </w:rPr>
         <w:t>Risks</w:t>
       </w:r>
+      <w:bookmarkEnd w:id="7"/>
     </w:p>
     <w:p>
       <w:pPr>
@@ -2124,17 +2824,7 @@
           <w:sz w:val="20"/>
           <w:szCs w:val="22"/>
         </w:rPr>
-        <w:t xml:space="preserve">Any project will face challenges which may present a significant risk to the success of the project. Some of these risks might be completely unexpected others may be predictable. </w:t>
-      </w:r>
-      <w:r>
-        <w:rPr>
-          <w:rFonts w:ascii="Verdana" w:hAnsi="Verdana" w:cs="Calibri"/>
-          <w:color w:val="000000"/>
-          <w:sz w:val="20"/>
-          <w:szCs w:val="22"/>
-        </w:rPr>
-        <w:lastRenderedPageBreak/>
-        <w:t>In this section you need to provide a table of possible risks that could “derail” your project. Some of the risk may be practical or technical, other risks may relate to the intended outcomes of the project itself.</w:t>
+        <w:t>Any project will face challenges which may present a significant risk to the success of the project. Some of these risks might be completely unexpected others may be predictable. In this section you need to provide a table of possible risks that could “derail” your project. Some of the risk may be practical or technical, other risks may relate to the intended outcomes of the project itself.</w:t>
       </w:r>
     </w:p>
     <w:p>
@@ -2230,8 +2920,6 @@
         </w:rPr>
         <w:t>Propose a potential solution</w:t>
       </w:r>
-      <w:bookmarkStart w:id="1" w:name="_GoBack"/>
-      <w:bookmarkEnd w:id="1"/>
     </w:p>
     <w:p>
       <w:pPr>
@@ -2243,22 +2931,16 @@
           <w:sz w:val="40"/>
         </w:rPr>
       </w:pPr>
+      <w:bookmarkStart w:id="8" w:name="_Toc22502697"/>
       <w:r>
         <w:rPr>
           <w:rFonts w:ascii="Verdana" w:hAnsi="Verdana"/>
           <w:color w:val="000000" w:themeColor="text1"/>
           <w:sz w:val="40"/>
         </w:rPr>
-        <w:t>L</w:t>
-      </w:r>
-      <w:r>
-        <w:rPr>
-          <w:rFonts w:ascii="Verdana" w:hAnsi="Verdana"/>
-          <w:color w:val="000000" w:themeColor="text1"/>
-          <w:sz w:val="40"/>
-        </w:rPr>
-        <w:t>egal, Social, Ethical and Professional Issues (LSEPIs)</w:t>
-      </w:r>
+        <w:t>Legal, Social, Ethical and Professional Issues (LSEPIs)</w:t>
+      </w:r>
+      <w:bookmarkEnd w:id="8"/>
     </w:p>
     <w:p>
       <w:pPr>
@@ -2474,6 +3156,7 @@
           <w:sz w:val="20"/>
           <w:szCs w:val="22"/>
         </w:rPr>
+        <w:lastRenderedPageBreak/>
         <w:t>Further information on the BCS code of conduct is available at:</w:t>
       </w:r>
     </w:p>
@@ -2488,7 +3171,7 @@
           <w:szCs w:val="20"/>
         </w:rPr>
       </w:pPr>
-      <w:hyperlink r:id="rId11" w:history="1">
+      <w:hyperlink r:id="rId20" w:history="1">
         <w:r>
           <w:rPr>
             <w:rStyle w:val="Hyperlink"/>
@@ -2502,8 +3185,8 @@
     </w:p>
     <w:p/>
     <w:sectPr>
-      <w:headerReference w:type="default" r:id="rId12"/>
-      <w:footerReference w:type="default" r:id="rId13"/>
+      <w:headerReference w:type="default" r:id="rId21"/>
+      <w:footerReference w:type="default" r:id="rId22"/>
       <w:pgSz w:w="11906" w:h="16838"/>
       <w:pgMar w:top="1440" w:right="1440" w:bottom="1440" w:left="1440" w:header="708" w:footer="708" w:gutter="0"/>
       <w:cols w:space="708"/>
@@ -3099,6 +3782,95 @@
     </w:lvl>
   </w:abstractNum>
   <w:abstractNum w:abstractNumId="4" w15:restartNumberingAfterBreak="0">
+    <w:nsid w:val="35554800"/>
+    <w:multiLevelType w:val="hybridMultilevel"/>
+    <w:tmpl w:val="4F1A25EC"/>
+    <w:lvl w:ilvl="0" w:tplc="08090019">
+      <w:start w:val="1"/>
+      <w:numFmt w:val="lowerLetter"/>
+      <w:lvlText w:val="%1."/>
+      <w:lvlJc w:val="left"/>
+      <w:pPr>
+        <w:ind w:left="720" w:hanging="360"/>
+      </w:pPr>
+      <w:rPr>
+        <w:rFonts w:hint="default"/>
+      </w:rPr>
+    </w:lvl>
+    <w:lvl w:ilvl="1" w:tplc="08090019" w:tentative="1">
+      <w:start w:val="1"/>
+      <w:numFmt w:val="lowerLetter"/>
+      <w:lvlText w:val="%2."/>
+      <w:lvlJc w:val="left"/>
+      <w:pPr>
+        <w:ind w:left="1440" w:hanging="360"/>
+      </w:pPr>
+    </w:lvl>
+    <w:lvl w:ilvl="2" w:tplc="0809001B" w:tentative="1">
+      <w:start w:val="1"/>
+      <w:numFmt w:val="lowerRoman"/>
+      <w:lvlText w:val="%3."/>
+      <w:lvlJc w:val="right"/>
+      <w:pPr>
+        <w:ind w:left="2160" w:hanging="180"/>
+      </w:pPr>
+    </w:lvl>
+    <w:lvl w:ilvl="3" w:tplc="0809000F" w:tentative="1">
+      <w:start w:val="1"/>
+      <w:numFmt w:val="decimal"/>
+      <w:lvlText w:val="%4."/>
+      <w:lvlJc w:val="left"/>
+      <w:pPr>
+        <w:ind w:left="2880" w:hanging="360"/>
+      </w:pPr>
+    </w:lvl>
+    <w:lvl w:ilvl="4" w:tplc="08090019" w:tentative="1">
+      <w:start w:val="1"/>
+      <w:numFmt w:val="lowerLetter"/>
+      <w:lvlText w:val="%5."/>
+      <w:lvlJc w:val="left"/>
+      <w:pPr>
+        <w:ind w:left="3600" w:hanging="360"/>
+      </w:pPr>
+    </w:lvl>
+    <w:lvl w:ilvl="5" w:tplc="0809001B" w:tentative="1">
+      <w:start w:val="1"/>
+      <w:numFmt w:val="lowerRoman"/>
+      <w:lvlText w:val="%6."/>
+      <w:lvlJc w:val="right"/>
+      <w:pPr>
+        <w:ind w:left="4320" w:hanging="180"/>
+      </w:pPr>
+    </w:lvl>
+    <w:lvl w:ilvl="6" w:tplc="0809000F" w:tentative="1">
+      <w:start w:val="1"/>
+      <w:numFmt w:val="decimal"/>
+      <w:lvlText w:val="%7."/>
+      <w:lvlJc w:val="left"/>
+      <w:pPr>
+        <w:ind w:left="5040" w:hanging="360"/>
+      </w:pPr>
+    </w:lvl>
+    <w:lvl w:ilvl="7" w:tplc="08090019" w:tentative="1">
+      <w:start w:val="1"/>
+      <w:numFmt w:val="lowerLetter"/>
+      <w:lvlText w:val="%8."/>
+      <w:lvlJc w:val="left"/>
+      <w:pPr>
+        <w:ind w:left="5760" w:hanging="360"/>
+      </w:pPr>
+    </w:lvl>
+    <w:lvl w:ilvl="8" w:tplc="0809001B" w:tentative="1">
+      <w:start w:val="1"/>
+      <w:numFmt w:val="lowerRoman"/>
+      <w:lvlText w:val="%9."/>
+      <w:lvlJc w:val="right"/>
+      <w:pPr>
+        <w:ind w:left="6480" w:hanging="180"/>
+      </w:pPr>
+    </w:lvl>
+  </w:abstractNum>
+  <w:abstractNum w:abstractNumId="5" w15:restartNumberingAfterBreak="0">
     <w:nsid w:val="37FC0D35"/>
     <w:multiLevelType w:val="hybridMultilevel"/>
     <w:tmpl w:val="2210055A"/>
@@ -3187,7 +3959,7 @@
       </w:pPr>
     </w:lvl>
   </w:abstractNum>
-  <w:abstractNum w:abstractNumId="5" w15:restartNumberingAfterBreak="0">
+  <w:abstractNum w:abstractNumId="6" w15:restartNumberingAfterBreak="0">
     <w:nsid w:val="3ECF5991"/>
     <w:multiLevelType w:val="multilevel"/>
     <w:tmpl w:val="BD3C59C4"/>
@@ -3300,7 +4072,7 @@
       </w:pPr>
     </w:lvl>
   </w:abstractNum>
-  <w:abstractNum w:abstractNumId="6" w15:restartNumberingAfterBreak="0">
+  <w:abstractNum w:abstractNumId="7" w15:restartNumberingAfterBreak="0">
     <w:nsid w:val="49377C31"/>
     <w:multiLevelType w:val="hybridMultilevel"/>
     <w:tmpl w:val="5E4AD530"/>
@@ -3413,7 +4185,7 @@
       </w:rPr>
     </w:lvl>
   </w:abstractNum>
-  <w:abstractNum w:abstractNumId="7" w15:restartNumberingAfterBreak="0">
+  <w:abstractNum w:abstractNumId="8" w15:restartNumberingAfterBreak="0">
     <w:nsid w:val="50150376"/>
     <w:multiLevelType w:val="multilevel"/>
     <w:tmpl w:val="FE6AE988"/>
@@ -3526,7 +4298,7 @@
       </w:pPr>
     </w:lvl>
   </w:abstractNum>
-  <w:abstractNum w:abstractNumId="8" w15:restartNumberingAfterBreak="0">
+  <w:abstractNum w:abstractNumId="9" w15:restartNumberingAfterBreak="0">
     <w:nsid w:val="74D60689"/>
     <w:multiLevelType w:val="multilevel"/>
     <w:tmpl w:val="CAE8D48E"/>
@@ -3639,7 +4411,7 @@
       </w:pPr>
     </w:lvl>
   </w:abstractNum>
-  <w:abstractNum w:abstractNumId="9" w15:restartNumberingAfterBreak="0">
+  <w:abstractNum w:abstractNumId="10" w15:restartNumberingAfterBreak="0">
     <w:nsid w:val="7D9D3571"/>
     <w:multiLevelType w:val="hybridMultilevel"/>
     <w:tmpl w:val="E16CAE9A"/>
@@ -3753,16 +4525,16 @@
     </w:lvl>
   </w:abstractNum>
   <w:num w:numId="1">
-    <w:abstractNumId w:val="6"/>
+    <w:abstractNumId w:val="7"/>
   </w:num>
   <w:num w:numId="2">
-    <w:abstractNumId w:val="4"/>
+    <w:abstractNumId w:val="5"/>
   </w:num>
   <w:num w:numId="3">
     <w:abstractNumId w:val="3"/>
   </w:num>
   <w:num w:numId="4">
-    <w:abstractNumId w:val="9"/>
+    <w:abstractNumId w:val="10"/>
   </w:num>
   <w:num w:numId="5">
     <w:abstractNumId w:val="1"/>
@@ -3771,16 +4543,19 @@
     <w:abstractNumId w:val="2"/>
   </w:num>
   <w:num w:numId="7">
-    <w:abstractNumId w:val="8"/>
+    <w:abstractNumId w:val="9"/>
   </w:num>
   <w:num w:numId="8">
     <w:abstractNumId w:val="0"/>
   </w:num>
   <w:num w:numId="9">
-    <w:abstractNumId w:val="7"/>
+    <w:abstractNumId w:val="8"/>
   </w:num>
   <w:num w:numId="10">
-    <w:abstractNumId w:val="5"/>
+    <w:abstractNumId w:val="6"/>
+  </w:num>
+  <w:num w:numId="11">
+    <w:abstractNumId w:val="4"/>
   </w:num>
 </w:numbering>
 </file>
@@ -4657,6 +5432,18 @@
       <w:shd w:val="clear" w:color="auto" w:fill="E1DFDD"/>
     </w:rPr>
   </w:style>
+  <w:style w:type="paragraph" w:styleId="TOC1">
+    <w:name w:val="toc 1"/>
+    <w:basedOn w:val="Normal"/>
+    <w:next w:val="Normal"/>
+    <w:autoRedefine/>
+    <w:uiPriority w:val="39"/>
+    <w:unhideWhenUsed/>
+    <w:rsid w:val="004B130B"/>
+    <w:pPr>
+      <w:spacing w:after="100"/>
+    </w:pPr>
+  </w:style>
 </w:styles>
 </file>
 
@@ -5346,7 +6133,7 @@
 </file>
 
 <file path=customXml/itemProps4.xml><?xml version="1.0" encoding="utf-8"?>
-<ds:datastoreItem xmlns:ds="http://schemas.openxmlformats.org/officeDocument/2006/customXml" ds:itemID="{9ADF7E68-542D-4226-A23B-C7D02DEDDDDA}">
+<ds:datastoreItem xmlns:ds="http://schemas.openxmlformats.org/officeDocument/2006/customXml" ds:itemID="{AF78DE46-3108-4E0C-BD0C-0E05A40CDA03}">
   <ds:schemaRefs>
     <ds:schemaRef ds:uri="http://schemas.openxmlformats.org/officeDocument/2006/bibliography"/>
   </ds:schemaRefs>

</xml_diff>